<commit_message>
Added premises id to the game farm renewal notice
</commit_message>
<xml_diff>
--- a/app/server/static/templates/notices/Renewal_GameFarm_Template.docx
+++ b/app/server/static/templates/notices/Renewal_GameFarm_Template.docx
@@ -813,6 +813,68 @@
         </w:rPr>
         <w:t>}</w:t>
       </w:r>
+      <w:r>
+        <w:rPr>
+          <w:rFonts w:ascii="Arial" w:hAnsi="Arial"/>
+          <w:sz w:val="22"/>
+        </w:rPr>
+        <w:t>,</w:t>
+      </w:r>
+    </w:p>
+    <w:p>
+      <w:pPr>
+        <w:ind w:left="3690" w:right="1440" w:hanging="90"/>
+        <w:rPr>
+          <w:rFonts w:ascii="Arial" w:hAnsi="Arial"/>
+          <w:sz w:val="22"/>
+        </w:rPr>
+      </w:pPr>
+      <w:r>
+        <w:rPr>
+          <w:rFonts w:ascii="Arial" w:hAnsi="Arial"/>
+          <w:sz w:val="22"/>
+        </w:rPr>
+        <w:t xml:space="preserve">  </w:t>
+      </w:r>
+      <w:r>
+        <w:rPr>
+          <w:rFonts w:ascii="Arial" w:hAnsi="Arial"/>
+          <w:sz w:val="22"/>
+        </w:rPr>
+        <w:t>{</w:t>
+      </w:r>
+      <w:proofErr w:type="spellStart"/>
+      <w:r>
+        <w:rPr>
+          <w:rFonts w:ascii="Arial" w:hAnsi="Arial"/>
+          <w:sz w:val="22"/>
+        </w:rPr>
+        <w:t>d.</w:t>
+      </w:r>
+      <w:r>
+        <w:rPr>
+          <w:rFonts w:ascii="Arial" w:hAnsi="Arial"/>
+          <w:sz w:val="22"/>
+        </w:rPr>
+        <w:t>SitePremisesId</w:t>
+      </w:r>
+      <w:proofErr w:type="spellEnd"/>
+      <w:r>
+        <w:rPr>
+          <w:rFonts w:ascii="Arial" w:hAnsi="Arial"/>
+          <w:sz w:val="22"/>
+        </w:rPr>
+        <w:t>}</w:t>
+      </w:r>
+    </w:p>
+    <w:p>
+      <w:pPr>
+        <w:ind w:left="3690" w:right="1440" w:hanging="3960"/>
+        <w:rPr>
+          <w:rFonts w:ascii="Arial" w:hAnsi="Arial"/>
+          <w:sz w:val="22"/>
+        </w:rPr>
+      </w:pPr>
     </w:p>
     <w:p>
       <w:pPr>
@@ -1915,12 +1977,9 @@
 </file>
 
 <file path=customXml/item1.xml><?xml version="1.0" encoding="utf-8"?>
-<?mso-contentType ?>
-<FormTemplates xmlns="http://schemas.microsoft.com/sharepoint/v3/contenttype/forms">
-  <Display>DocumentLibraryForm</Display>
-  <Edit>DocumentLibraryForm</Edit>
-  <New>DocumentLibraryForm</New>
-</FormTemplates>
+<p:properties xmlns:p="http://schemas.microsoft.com/office/2006/metadata/properties" xmlns:xsi="http://www.w3.org/2001/XMLSchema-instance" xmlns:pc="http://schemas.microsoft.com/office/infopath/2007/PartnerControls">
+  <documentManagement/>
+</p:properties>
 </file>
 
 <file path=customXml/item2.xml><?xml version="1.0" encoding="utf-8"?>
@@ -2135,15 +2194,19 @@
 </file>
 
 <file path=customXml/item3.xml><?xml version="1.0" encoding="utf-8"?>
-<p:properties xmlns:p="http://schemas.microsoft.com/office/2006/metadata/properties" xmlns:xsi="http://www.w3.org/2001/XMLSchema-instance" xmlns:pc="http://schemas.microsoft.com/office/infopath/2007/PartnerControls">
-  <documentManagement/>
-</p:properties>
+<?mso-contentType ?>
+<FormTemplates xmlns="http://schemas.microsoft.com/sharepoint/v3/contenttype/forms">
+  <Display>DocumentLibraryForm</Display>
+  <Edit>DocumentLibraryForm</Edit>
+  <New>DocumentLibraryForm</New>
+</FormTemplates>
 </file>
 
 <file path=customXml/itemProps1.xml><?xml version="1.0" encoding="utf-8"?>
-<ds:datastoreItem xmlns:ds="http://schemas.openxmlformats.org/officeDocument/2006/customXml" ds:itemID="{56D1586D-454B-41EA-A584-43476F91DDC9}">
+<ds:datastoreItem xmlns:ds="http://schemas.openxmlformats.org/officeDocument/2006/customXml" ds:itemID="{E0900A35-BE96-4301-B34A-33290B12DB17}">
   <ds:schemaRefs>
-    <ds:schemaRef ds:uri="http://schemas.microsoft.com/sharepoint/v3/contenttype/forms"/>
+    <ds:schemaRef ds:uri="http://schemas.microsoft.com/office/2006/metadata/properties"/>
+    <ds:schemaRef ds:uri="http://schemas.microsoft.com/office/infopath/2007/PartnerControls"/>
   </ds:schemaRefs>
 </ds:datastoreItem>
 </file>
@@ -2168,10 +2231,9 @@
 </file>
 
 <file path=customXml/itemProps3.xml><?xml version="1.0" encoding="utf-8"?>
-<ds:datastoreItem xmlns:ds="http://schemas.openxmlformats.org/officeDocument/2006/customXml" ds:itemID="{E0900A35-BE96-4301-B34A-33290B12DB17}">
+<ds:datastoreItem xmlns:ds="http://schemas.openxmlformats.org/officeDocument/2006/customXml" ds:itemID="{56D1586D-454B-41EA-A584-43476F91DDC9}">
   <ds:schemaRefs>
-    <ds:schemaRef ds:uri="http://schemas.microsoft.com/office/2006/metadata/properties"/>
-    <ds:schemaRef ds:uri="http://schemas.microsoft.com/office/infopath/2007/PartnerControls"/>
+    <ds:schemaRef ds:uri="http://schemas.microsoft.com/sharepoint/v3/contenttype/forms"/>
   </ds:schemaRefs>
 </ds:datastoreItem>
 </file>
</xml_diff>